<commit_message>
Removed large files from repo
Former-commit-id: 2a6bfe8965c5c3d0e19bffa8d588e615b99c25bc
</commit_message>
<xml_diff>
--- a/SRS_attentiveness_monitor.docx
+++ b/SRS_attentiveness_monitor.docx
@@ -617,6 +617,7 @@
     <w:p>
       <w:pPr>
         <w:spacing w:line="360" w:lineRule="auto"/>
+        <w:jc w:val="both"/>
         <w:rPr>
           <w:rFonts w:ascii="Times New Roman" w:hAnsi="Times New Roman" w:cs="Times New Roman"/>
         </w:rPr>
@@ -1086,7 +1087,19 @@
         <w:rPr>
           <w:rFonts w:ascii="Times New Roman" w:hAnsi="Times New Roman" w:cs="Times New Roman"/>
         </w:rPr>
-        <w:t>The system will operate with a basic console or GUI-based interface. It will display the real-time status of attentiveness and offer options to start monitoring, stop monitoring, and generate the report. The report will be generated in a human-readable format like CSV or PDF.</w:t>
+        <w:t>The system will operate with a basic console or GUI-based interface. It will display the real-time status of attentiveness and offer options to start monitoring, stop monitoring, and generate the report. The report will be generated in a human-readable format like CSV or PDF</w:t>
+      </w:r>
+      <w:r>
+        <w:rPr>
+          <w:rFonts w:ascii="Times New Roman" w:hAnsi="Times New Roman" w:cs="Times New Roman"/>
+        </w:rPr>
+        <w:t xml:space="preserve"> or PNG</w:t>
+      </w:r>
+      <w:r>
+        <w:rPr>
+          <w:rFonts w:ascii="Times New Roman" w:hAnsi="Times New Roman" w:cs="Times New Roman"/>
+        </w:rPr>
+        <w:t>.</w:t>
       </w:r>
     </w:p>
     <w:p>

</xml_diff>